<commit_message>
Wijzingen Analysedocument en toevoegen ATP
</commit_message>
<xml_diff>
--- a/Documentatie/Analysedocument, Sander Koch.docx
+++ b/Documentatie/Analysedocument, Sander Koch.docx
@@ -5074,19 +5074,6 @@
           <w:lang w:val="nl-NL"/>
         </w:rPr>
       </w:pPr>
-      <w:r>
-        <w:rPr>
-          <w:lang w:val="nl-NL"/>
-        </w:rPr>
-        <w:br w:type="page"/>
-      </w:r>
-    </w:p>
-    <w:p>
-      <w:pPr>
-        <w:rPr>
-          <w:lang w:val="nl-NL"/>
-        </w:rPr>
-      </w:pPr>
     </w:p>
     <w:tbl>
       <w:tblPr>
@@ -5647,6 +5634,26 @@
         </w:rPr>
       </w:pPr>
     </w:p>
+    <w:p>
+      <w:pPr>
+        <w:rPr>
+          <w:lang w:val="nl-NL"/>
+        </w:rPr>
+      </w:pPr>
+      <w:r>
+        <w:rPr>
+          <w:lang w:val="nl-NL"/>
+        </w:rPr>
+        <w:br w:type="page"/>
+      </w:r>
+    </w:p>
+    <w:p>
+      <w:pPr>
+        <w:rPr>
+          <w:lang w:val="nl-NL"/>
+        </w:rPr>
+      </w:pPr>
+    </w:p>
     <w:tbl>
       <w:tblPr>
         <w:tblW w:w="9360" w:type="dxa"/>
@@ -6206,19 +6213,6 @@
           <w:lang w:val="nl-NL"/>
         </w:rPr>
       </w:pPr>
-    </w:p>
-    <w:p>
-      <w:pPr>
-        <w:rPr>
-          <w:lang w:val="nl-NL"/>
-        </w:rPr>
-      </w:pPr>
-      <w:r>
-        <w:rPr>
-          <w:lang w:val="nl-NL"/>
-        </w:rPr>
-        <w:br w:type="page"/>
-      </w:r>
     </w:p>
     <w:p>
       <w:pPr>
@@ -9039,6 +9033,26 @@
         </w:rPr>
       </w:pPr>
     </w:p>
+    <w:p>
+      <w:pPr>
+        <w:rPr>
+          <w:lang w:val="nl-NL"/>
+        </w:rPr>
+      </w:pPr>
+      <w:r>
+        <w:rPr>
+          <w:lang w:val="nl-NL"/>
+        </w:rPr>
+        <w:br w:type="page"/>
+      </w:r>
+    </w:p>
+    <w:p>
+      <w:pPr>
+        <w:rPr>
+          <w:lang w:val="nl-NL"/>
+        </w:rPr>
+      </w:pPr>
+    </w:p>
     <w:tbl>
       <w:tblPr>
         <w:tblW w:w="9360" w:type="dxa"/>
@@ -9380,7 +9394,6 @@
                 <w:sz w:val="24"/>
                 <w:szCs w:val="24"/>
               </w:rPr>
-              <w:lastRenderedPageBreak/>
               <w:t xml:space="preserve">Het systeem verwijst </w:t>
             </w:r>
             <w:proofErr w:type="spellStart"/>
@@ -9490,7 +9503,6 @@
               <w:pStyle w:val="Geenafstand"/>
             </w:pPr>
             <w:r>
-              <w:lastRenderedPageBreak/>
               <w:t>Uitzonderingen</w:t>
             </w:r>
           </w:p>
@@ -9588,19 +9600,6 @@
         </w:tc>
       </w:tr>
     </w:tbl>
-    <w:p>
-      <w:pPr>
-        <w:rPr>
-          <w:lang w:val="nl-NL"/>
-        </w:rPr>
-      </w:pPr>
-      <w:r>
-        <w:rPr>
-          <w:lang w:val="nl-NL"/>
-        </w:rPr>
-        <w:br w:type="page"/>
-      </w:r>
-    </w:p>
     <w:p>
       <w:pPr>
         <w:rPr>
@@ -10197,6 +10196,26 @@
         </w:tc>
       </w:tr>
     </w:tbl>
+    <w:p>
+      <w:pPr>
+        <w:rPr>
+          <w:lang w:val="nl-NL"/>
+        </w:rPr>
+      </w:pPr>
+    </w:p>
+    <w:p>
+      <w:pPr>
+        <w:rPr>
+          <w:lang w:val="nl-NL"/>
+        </w:rPr>
+      </w:pPr>
+      <w:r>
+        <w:rPr>
+          <w:lang w:val="nl-NL"/>
+        </w:rPr>
+        <w:br w:type="page"/>
+      </w:r>
+    </w:p>
     <w:p>
       <w:pPr>
         <w:rPr>
@@ -11015,7 +11034,7 @@
             <w:rPr>
               <w:noProof/>
             </w:rPr>
-            <w:t>5</w:t>
+            <w:t>13</w:t>
           </w:r>
         </w:fldSimple>
       </w:p>
@@ -15313,7 +15332,7 @@
 </file>
 
 <file path=customXml/itemProps5.xml><?xml version="1.0" encoding="utf-8"?>
-<ds:datastoreItem xmlns:ds="http://schemas.openxmlformats.org/officeDocument/2006/customXml" ds:itemID="{0F5D3100-D452-4BA9-82A6-793FAA13CF72}">
+<ds:datastoreItem xmlns:ds="http://schemas.openxmlformats.org/officeDocument/2006/customXml" ds:itemID="{DB955384-1785-4268-B164-5090B2D7F492}">
   <ds:schemaRefs>
     <ds:schemaRef ds:uri="http://schemas.openxmlformats.org/officeDocument/2006/bibliography"/>
   </ds:schemaRefs>

</xml_diff>